<commit_message>
Arreglo de los trazos gruesos segun correcciones profe.
</commit_message>
<xml_diff>
--- a/01. Modelado de Negocio/Casos de uso/02_Tomar_Pedido.docx
+++ b/01. Modelado de Negocio/Casos de uso/02_Tomar_Pedido.docx
@@ -204,8 +204,6 @@
             <w:r>
               <w:t>Cliente</w:t>
             </w:r>
-            <w:bookmarkStart w:id="0" w:name="_GoBack"/>
-            <w:bookmarkEnd w:id="0"/>
           </w:p>
         </w:tc>
         <w:tc>
@@ -373,7 +371,25 @@
               <w:t>.</w:t>
             </w:r>
             <w:r>
-              <w:t xml:space="preserve">  El mismo se puede realizar tanto de forma personal con el viajante o a través del sitio web. En el caso de que sea de forma personal con el viajante se realiza lo siguiente:</w:t>
+              <w:t xml:space="preserve">  El mismo se puede realizar tanto de forma personal con el vi</w:t>
+            </w:r>
+            <w:r>
+              <w:t xml:space="preserve">ajante o a través del sitio web, en ambos casos se revisa </w:t>
+            </w:r>
+            <w:r>
+              <w:t>si el cliente tiene</w:t>
+            </w:r>
+            <w:r>
+              <w:t xml:space="preserve"> una factura pendi</w:t>
+            </w:r>
+            <w:r>
+              <w:t xml:space="preserve">ente de cobro, en caso de tener, </w:t>
+            </w:r>
+            <w:r>
+              <w:t>se le informa que al recibir el nuevo pedido deberá pagar alguna de ellas.</w:t>
+            </w:r>
+            <w:r>
+              <w:t xml:space="preserve"> En el caso de que sea de forma personal con el viajante se realiza lo siguiente:</w:t>
             </w:r>
           </w:p>
           <w:p>
@@ -390,6 +406,9 @@
           <w:p>
             <w:pPr>
               <w:jc w:val="both"/>
+              <w:rPr>
+                <w:u w:val="single"/>
+              </w:rPr>
             </w:pPr>
             <w:r>
               <w:t>Dependiendo del tamaño y la trayectoria del cliente, el viajante fija un descuento a aplicar al monto total del pedido. Se fija una fecha estimada de entrega.</w:t>
@@ -400,7 +419,12 @@
               <w:jc w:val="both"/>
             </w:pPr>
             <w:r>
-              <w:t>El viajante entrega una copia del pedido al cliente.</w:t>
+              <w:t>El viajante ent</w:t>
+            </w:r>
+            <w:bookmarkStart w:id="0" w:name="_GoBack"/>
+            <w:bookmarkEnd w:id="0"/>
+            <w:r>
+              <w:t>rega una copia del pedido al cliente.</w:t>
             </w:r>
           </w:p>
           <w:p>
@@ -885,34 +909,34 @@
         <a:sysClr val="window" lastClr="FFFFFF"/>
       </a:lt1>
       <a:dk2>
-        <a:srgbClr xmlns:mc="http://schemas.openxmlformats.org/markup-compatibility/2006" xmlns:a14="http://schemas.microsoft.com/office/drawing/2010/main" val="1F497D" mc:Ignorable=""/>
+        <a:srgbClr val="1F497D"/>
       </a:dk2>
       <a:lt2>
-        <a:srgbClr xmlns:mc="http://schemas.openxmlformats.org/markup-compatibility/2006" xmlns:a14="http://schemas.microsoft.com/office/drawing/2010/main" val="EEECE1" mc:Ignorable=""/>
+        <a:srgbClr val="EEECE1"/>
       </a:lt2>
       <a:accent1>
-        <a:srgbClr xmlns:mc="http://schemas.openxmlformats.org/markup-compatibility/2006" xmlns:a14="http://schemas.microsoft.com/office/drawing/2010/main" val="4F81BD" mc:Ignorable=""/>
+        <a:srgbClr val="4F81BD"/>
       </a:accent1>
       <a:accent2>
-        <a:srgbClr xmlns:mc="http://schemas.openxmlformats.org/markup-compatibility/2006" xmlns:a14="http://schemas.microsoft.com/office/drawing/2010/main" val="C0504D" mc:Ignorable=""/>
+        <a:srgbClr val="C0504D"/>
       </a:accent2>
       <a:accent3>
-        <a:srgbClr xmlns:mc="http://schemas.openxmlformats.org/markup-compatibility/2006" xmlns:a14="http://schemas.microsoft.com/office/drawing/2010/main" val="9BBB59" mc:Ignorable=""/>
+        <a:srgbClr val="9BBB59"/>
       </a:accent3>
       <a:accent4>
-        <a:srgbClr xmlns:mc="http://schemas.openxmlformats.org/markup-compatibility/2006" xmlns:a14="http://schemas.microsoft.com/office/drawing/2010/main" val="8064A2" mc:Ignorable=""/>
+        <a:srgbClr val="8064A2"/>
       </a:accent4>
       <a:accent5>
-        <a:srgbClr xmlns:mc="http://schemas.openxmlformats.org/markup-compatibility/2006" xmlns:a14="http://schemas.microsoft.com/office/drawing/2010/main" val="4BACC6" mc:Ignorable=""/>
+        <a:srgbClr val="4BACC6"/>
       </a:accent5>
       <a:accent6>
-        <a:srgbClr xmlns:mc="http://schemas.openxmlformats.org/markup-compatibility/2006" xmlns:a14="http://schemas.microsoft.com/office/drawing/2010/main" val="F79646" mc:Ignorable=""/>
+        <a:srgbClr val="F79646"/>
       </a:accent6>
       <a:hlink>
-        <a:srgbClr xmlns:mc="http://schemas.openxmlformats.org/markup-compatibility/2006" xmlns:a14="http://schemas.microsoft.com/office/drawing/2010/main" val="0000FF" mc:Ignorable=""/>
+        <a:srgbClr val="0000FF"/>
       </a:hlink>
       <a:folHlink>
-        <a:srgbClr xmlns:mc="http://schemas.openxmlformats.org/markup-compatibility/2006" xmlns:a14="http://schemas.microsoft.com/office/drawing/2010/main" val="800080" mc:Ignorable=""/>
+        <a:srgbClr val="800080"/>
       </a:folHlink>
     </a:clrScheme>
     <a:fontScheme name="Office">
@@ -1066,7 +1090,7 @@
         <a:effectStyle>
           <a:effectLst>
             <a:outerShdw blurRad="40000" dist="20000" dir="5400000" rotWithShape="0">
-              <a:srgbClr xmlns:mc="http://schemas.openxmlformats.org/markup-compatibility/2006" xmlns:a14="http://schemas.microsoft.com/office/drawing/2010/main" val="000000" mc:Ignorable="">
+              <a:srgbClr val="000000">
                 <a:alpha val="38000"/>
               </a:srgbClr>
             </a:outerShdw>
@@ -1075,7 +1099,7 @@
         <a:effectStyle>
           <a:effectLst>
             <a:outerShdw blurRad="40000" dist="23000" dir="5400000" rotWithShape="0">
-              <a:srgbClr xmlns:mc="http://schemas.openxmlformats.org/markup-compatibility/2006" xmlns:a14="http://schemas.microsoft.com/office/drawing/2010/main" val="000000" mc:Ignorable="">
+              <a:srgbClr val="000000">
                 <a:alpha val="35000"/>
               </a:srgbClr>
             </a:outerShdw>
@@ -1084,7 +1108,7 @@
         <a:effectStyle>
           <a:effectLst>
             <a:outerShdw blurRad="40000" dist="23000" dir="5400000" rotWithShape="0">
-              <a:srgbClr xmlns:mc="http://schemas.openxmlformats.org/markup-compatibility/2006" xmlns:a14="http://schemas.microsoft.com/office/drawing/2010/main" val="000000" mc:Ignorable="">
+              <a:srgbClr val="000000">
                 <a:alpha val="35000"/>
               </a:srgbClr>
             </a:outerShdw>

</xml_diff>